<commit_message>
What items should be moved
</commit_message>
<xml_diff>
--- a/Research/SprintIssues/Sprint1/Sprint1Issues.docx
+++ b/Research/SprintIssues/Sprint1/Sprint1Issues.docx
@@ -156,10 +156,7 @@
         <w:t xml:space="preserve"> </w:t>
       </w:r>
     </w:p>
-    <w:p>
-      <w:bookmarkStart w:id="0" w:name="_GoBack"/>
-      <w:bookmarkEnd w:id="0"/>
-    </w:p>
+    <w:p/>
     <w:p>
       <w:pPr>
         <w:numPr>
@@ -707,13 +704,61 @@
     </w:p>
     <w:p>
       <w:r>
+        <w:t xml:space="preserve"> (Game: Piano)</w:t>
+      </w:r>
+    </w:p>
+    <w:p>
+      <w:r>
+        <w:t xml:space="preserve">(Puzzle: </w:t>
+      </w:r>
+      <w:r>
+        <w:t>Broken picture of a record player</w:t>
+      </w:r>
+      <w:r>
+        <w:t>)</w:t>
+      </w:r>
+    </w:p>
+    <w:p>
+      <w:r>
+        <w:rPr>
+          <w:b/>
+          <w:i/>
+          <w:u w:val="single"/>
+        </w:rPr>
+        <w:t>Memory 3</w:t>
+      </w:r>
+      <w:r>
+        <w:rPr>
+          <w:b/>
+          <w:i/>
+          <w:u w:val="single"/>
+        </w:rPr>
+        <w:t>:</w:t>
+      </w:r>
+      <w:r>
+        <w:rPr>
+          <w:b/>
+          <w:i/>
+          <w:u w:val="single"/>
+        </w:rPr>
+        <w:t xml:space="preserve"> </w:t>
+      </w:r>
+      <w:r>
+        <w:t xml:space="preserve">Golden anniversary </w:t>
+      </w:r>
+      <w:r>
+        <w:t>card:</w:t>
+      </w:r>
+    </w:p>
+    <w:p>
+      <w:r>
         <w:t xml:space="preserve"> </w:t>
       </w:r>
       <w:r>
         <w:t>(Game:</w:t>
       </w:r>
       <w:r>
-        <w:t xml:space="preserve"> Piano</w:t>
+        <w:t xml:space="preserve"> Exterior of card on the counter</w:t>
       </w:r>
       <w:r>
         <w:t>)</w:t>
@@ -721,31 +766,27 @@
     </w:p>
     <w:p>
       <w:r>
-        <w:t xml:space="preserve">(Puzzle: </w:t>
-      </w:r>
-      <w:r>
-        <w:t>Broken picture of a record player</w:t>
+        <w:t>(Puzzle: Broken image of the interior of the card, and its contents</w:t>
       </w:r>
       <w:r>
         <w:t>)</w:t>
       </w:r>
     </w:p>
     <w:p>
-      <w:r>
-        <w:rPr>
-          <w:b/>
-          <w:i/>
-          <w:u w:val="single"/>
-        </w:rPr>
-        <w:t xml:space="preserve">Memory </w:t>
-      </w:r>
-      <w:r>
-        <w:rPr>
-          <w:b/>
-          <w:i/>
-          <w:u w:val="single"/>
-        </w:rPr>
-        <w:t>3</w:t>
+      <w:pPr>
+        <w:rPr>
+          <w:b/>
+          <w:i/>
+          <w:u w:val="single"/>
+        </w:rPr>
+      </w:pPr>
+      <w:r>
+        <w:rPr>
+          <w:b/>
+          <w:i/>
+          <w:u w:val="single"/>
+        </w:rPr>
+        <w:t>Memory 4</w:t>
       </w:r>
       <w:r>
         <w:rPr>
@@ -764,21 +805,29 @@
         <w:t xml:space="preserve"> </w:t>
       </w:r>
       <w:r>
-        <w:t xml:space="preserve">Golden anniversary </w:t>
-      </w:r>
-      <w:r>
-        <w:t>card:</w:t>
-      </w:r>
-    </w:p>
-    <w:p>
-      <w:r>
-        <w:t xml:space="preserve"> </w:t>
-      </w:r>
+        <w:t xml:space="preserve">Photo of your </w:t>
+      </w:r>
+      <w:r>
+        <w:t>wife:</w:t>
+      </w:r>
+      <w:r>
+        <w:rPr>
+          <w:b/>
+          <w:i/>
+          <w:u w:val="single"/>
+        </w:rPr>
+        <w:t xml:space="preserve"> </w:t>
+      </w:r>
+    </w:p>
+    <w:p>
       <w:r>
         <w:t>(Game:</w:t>
       </w:r>
       <w:r>
-        <w:t xml:space="preserve"> Exterior of card on the counter</w:t>
+        <w:t xml:space="preserve"> </w:t>
+      </w:r>
+      <w:r>
+        <w:t>framed picture all messed up</w:t>
       </w:r>
       <w:r>
         <w:t>)</w:t>
@@ -786,7 +835,10 @@
     </w:p>
     <w:p>
       <w:r>
-        <w:t>(Puzzle: Broken image of the interior of the card, and its contents</w:t>
+        <w:t>(Puzzle: Brok</w:t>
+      </w:r>
+      <w:r>
+        <w:t>en image of your wife</w:t>
       </w:r>
       <w:r>
         <w:t>)</w:t>
@@ -806,7 +858,7 @@
           <w:i/>
           <w:u w:val="single"/>
         </w:rPr>
-        <w:t>Memory 4</w:t>
+        <w:t>Memory 5</w:t>
       </w:r>
       <w:r>
         <w:rPr>
@@ -825,21 +877,16 @@
         <w:t xml:space="preserve"> </w:t>
       </w:r>
       <w:r>
-        <w:t xml:space="preserve">Photo of your </w:t>
-      </w:r>
-      <w:r>
-        <w:t>wife:</w:t>
-      </w:r>
-      <w:r>
-        <w:rPr>
-          <w:b/>
-          <w:i/>
-          <w:u w:val="single"/>
-        </w:rPr>
-        <w:t xml:space="preserve"> </w:t>
-      </w:r>
-    </w:p>
-    <w:p>
+        <w:t xml:space="preserve">Letter from the </w:t>
+      </w:r>
+      <w:r>
+        <w:t>doctors:</w:t>
+      </w:r>
+    </w:p>
+    <w:p>
+      <w:r>
+        <w:t xml:space="preserve"> </w:t>
+      </w:r>
       <w:r>
         <w:t>(Game:</w:t>
       </w:r>
@@ -847,7 +894,7 @@
         <w:t xml:space="preserve"> </w:t>
       </w:r>
       <w:r>
-        <w:t>framed picture all messed up</w:t>
+        <w:t>Official envelope on the counter</w:t>
       </w:r>
       <w:r>
         <w:t>)</w:t>
@@ -858,83 +905,440 @@
         <w:t>(Puzzle: Brok</w:t>
       </w:r>
       <w:r>
-        <w:t>en image of your wife</w:t>
+        <w:t>en image</w:t>
+      </w:r>
+      <w:r>
+        <w:t xml:space="preserve"> of the letter and its contents</w:t>
       </w:r>
       <w:r>
         <w:t>)</w:t>
       </w:r>
     </w:p>
-    <w:p>
-      <w:pPr>
-        <w:rPr>
-          <w:b/>
-          <w:i/>
-          <w:u w:val="single"/>
-        </w:rPr>
-      </w:pPr>
-      <w:r>
-        <w:rPr>
-          <w:b/>
-          <w:i/>
-          <w:u w:val="single"/>
-        </w:rPr>
-        <w:t>Memory 5</w:t>
-      </w:r>
-      <w:r>
-        <w:rPr>
-          <w:b/>
-          <w:i/>
-          <w:u w:val="single"/>
-        </w:rPr>
+    <w:p/>
+    <w:p/>
+    <w:p/>
+    <w:p/>
+    <w:p/>
+    <w:p/>
+    <w:p/>
+    <w:p/>
+    <w:p/>
+    <w:p/>
+    <w:p/>
+    <w:p/>
+    <w:p/>
+    <w:p/>
+    <w:p/>
+    <w:p>
+      <w:pPr>
+        <w:rPr>
+          <w:b/>
+          <w:sz w:val="28"/>
+          <w:u w:val="single"/>
+        </w:rPr>
+      </w:pPr>
+      <w:r>
+        <w:rPr>
+          <w:b/>
+          <w:sz w:val="28"/>
+          <w:u w:val="single"/>
+        </w:rPr>
+        <w:lastRenderedPageBreak/>
+        <w:t xml:space="preserve">What furniture should </w:t>
+      </w:r>
+      <w:r>
+        <w:rPr>
+          <w:b/>
+          <w:sz w:val="28"/>
+          <w:u w:val="single"/>
+        </w:rPr>
+        <w:t>move?</w:t>
+      </w:r>
+    </w:p>
+    <w:p>
+      <w:r>
+        <w:t xml:space="preserve">Given we want to </w:t>
+      </w:r>
+      <w:r>
+        <w:t>disorient</w:t>
+      </w:r>
+      <w:r>
+        <w:t xml:space="preserve"> the player </w:t>
+      </w:r>
+      <w:r>
+        <w:rPr>
+          <w:noProof/>
+        </w:rPr>
+        <w:t>to</w:t>
+      </w:r>
+      <w:r>
+        <w:t xml:space="preserve"> place them </w:t>
+      </w:r>
+      <w:r>
+        <w:rPr>
+          <w:noProof/>
+        </w:rPr>
+        <w:t>inside</w:t>
+      </w:r>
+      <w:r>
+        <w:t xml:space="preserve"> the shoes of the MC</w:t>
+      </w:r>
+      <w:r>
+        <w:t xml:space="preserve"> the idea that </w:t>
+      </w:r>
+      <w:r>
+        <w:rPr>
+          <w:noProof/>
+        </w:rPr>
+        <w:t>period</w:t>
+      </w:r>
+      <w:r>
+        <w:t xml:space="preserve"> passes when </w:t>
+      </w:r>
+      <w:r>
+        <w:t xml:space="preserve">the </w:t>
+      </w:r>
+      <w:r>
+        <w:t xml:space="preserve">timer reaches zero </w:t>
+      </w:r>
+      <w:r>
+        <w:t>is something key to gettin</w:t>
+      </w:r>
+      <w:r>
+        <w:t>g that response from our players.</w:t>
+      </w:r>
+      <w:r>
+        <w:t xml:space="preserve"> </w:t>
+      </w:r>
+      <w:r>
+        <w:t xml:space="preserve">The </w:t>
+      </w:r>
+      <w:r>
+        <w:rPr>
+          <w:noProof/>
+        </w:rPr>
+        <w:t>period</w:t>
+      </w:r>
+      <w:r>
+        <w:t xml:space="preserve"> which p</w:t>
+      </w:r>
+      <w:r>
+        <w:t>asses will allow us to move the furniture</w:t>
+      </w:r>
+      <w:r>
+        <w:t>/Items</w:t>
+      </w:r>
+      <w:r>
+        <w:t xml:space="preserve"> to mock </w:t>
+      </w:r>
+      <w:r>
+        <w:t xml:space="preserve">the everyday occurrence of moving items around your house, not just in the short term, but in the longer term </w:t>
+      </w:r>
+      <w:r>
+        <w:t>when larger it</w:t>
+      </w:r>
+      <w:r>
+        <w:t xml:space="preserve">ems could move around the house. </w:t>
+      </w:r>
+    </w:p>
+    <w:p>
+      <w:bookmarkStart w:id="0" w:name="_GoBack"/>
+      <w:bookmarkEnd w:id="0"/>
+    </w:p>
+    <w:p>
+      <w:r>
+        <w:t xml:space="preserve">The item the player is looking for from the notice board is something which could be moved depending on the size of the furniture and the likelihood of it </w:t>
+      </w:r>
+      <w:r>
+        <w:rPr>
+          <w:noProof/>
+        </w:rPr>
+        <w:t>being moved</w:t>
+      </w:r>
+      <w:r>
+        <w:t>.</w:t>
+      </w:r>
+      <w:r>
+        <w:t xml:space="preserve"> </w:t>
+      </w:r>
+    </w:p>
+    <w:p>
+      <w:r>
+        <w:rPr>
+          <w:noProof/>
+        </w:rPr>
+        <w:t>This is</w:t>
+      </w:r>
+      <w:r>
+        <w:t xml:space="preserve"> all to suggest there is movement/activity</w:t>
+      </w:r>
+      <w:r>
+        <w:t xml:space="preserve"> in the house </w:t>
+      </w:r>
+      <w:r>
+        <w:t>when you blank in your memories, either you are moving ite</w:t>
+      </w:r>
+      <w:r>
+        <w:t xml:space="preserve">ms, the carer or another </w:t>
+      </w:r>
+      <w:r>
+        <w:rPr>
+          <w:noProof/>
+        </w:rPr>
+        <w:t>person</w:t>
+      </w:r>
+      <w:r>
+        <w:rPr>
+          <w:noProof/>
+        </w:rPr>
+        <w:t>,</w:t>
+      </w:r>
+      <w:r>
+        <w:t xml:space="preserve"> </w:t>
+      </w:r>
+      <w:r>
+        <w:rPr>
+          <w:noProof/>
+        </w:rPr>
+        <w:t>i</w:t>
+      </w:r>
+      <w:r>
+        <w:rPr>
+          <w:noProof/>
+        </w:rPr>
+        <w:t>.e.,</w:t>
+      </w:r>
+      <w:r>
+        <w:t xml:space="preserve"> the wife.</w:t>
+      </w:r>
+      <w:r>
+        <w:t>+</w:t>
+      </w:r>
+    </w:p>
+    <w:p>
+      <w:pPr>
+        <w:rPr>
+          <w:b/>
+          <w:sz w:val="28"/>
+          <w:u w:val="single"/>
+        </w:rPr>
+      </w:pPr>
+    </w:p>
+    <w:p>
+      <w:pPr>
+        <w:rPr>
+          <w:b/>
+          <w:i/>
+          <w:u w:val="single"/>
+        </w:rPr>
+      </w:pPr>
+      <w:r>
+        <w:rPr>
+          <w:b/>
+          <w:i/>
+          <w:u w:val="single"/>
+        </w:rPr>
+        <w:t xml:space="preserve">Memory 1: </w:t>
+      </w:r>
+    </w:p>
+    <w:p>
+      <w:r>
+        <w:t>Minutes</w:t>
+      </w:r>
+      <w:r>
         <w:t>:</w:t>
       </w:r>
-      <w:r>
-        <w:rPr>
-          <w:b/>
-          <w:i/>
-          <w:u w:val="single"/>
-        </w:rPr>
-        <w:t xml:space="preserve"> </w:t>
-      </w:r>
-      <w:r>
-        <w:t xml:space="preserve">Letter from the </w:t>
-      </w:r>
-      <w:r>
-        <w:t>doctors:</w:t>
-      </w:r>
-    </w:p>
-    <w:p>
-      <w:r>
-        <w:t xml:space="preserve"> </w:t>
-      </w:r>
-      <w:r>
-        <w:t>(Game:</w:t>
-      </w:r>
-      <w:r>
-        <w:t xml:space="preserve"> </w:t>
-      </w:r>
-      <w:r>
-        <w:t>Official envelope on the counter</w:t>
+    </w:p>
+    <w:p>
+      <w:r>
+        <w:t>-</w:t>
+      </w:r>
+      <w:r>
+        <w:t xml:space="preserve">Smaller items/ </w:t>
+      </w:r>
+      <w:r>
+        <w:t>Barely</w:t>
+      </w:r>
+      <w:r>
+        <w:t xml:space="preserve"> anything will move to the player </w:t>
+      </w:r>
+    </w:p>
+    <w:p>
+      <w:pPr>
+        <w:rPr>
+          <w:b/>
+          <w:i/>
+          <w:u w:val="single"/>
+        </w:rPr>
+      </w:pPr>
+      <w:r>
+        <w:rPr>
+          <w:b/>
+          <w:i/>
+          <w:u w:val="single"/>
+        </w:rPr>
+        <w:t xml:space="preserve">Memory 2: </w:t>
+      </w:r>
+    </w:p>
+    <w:p>
+      <w:r>
+        <w:t>H</w:t>
+      </w:r>
+      <w:r>
+        <w:t>ours</w:t>
+      </w:r>
+    </w:p>
+    <w:p>
+      <w:r>
+        <w:t xml:space="preserve">-Small pieces of furniture might </w:t>
+      </w:r>
+      <w:r>
+        <w:rPr>
+          <w:noProof/>
+        </w:rPr>
+        <w:t>be moved</w:t>
+      </w:r>
+      <w:r>
+        <w:t xml:space="preserve"> </w:t>
+      </w:r>
+      <w:r>
+        <w:t>chairs (small</w:t>
+      </w:r>
+      <w:r>
+        <w:t xml:space="preserve"> movements</w:t>
       </w:r>
       <w:r>
         <w:t>)</w:t>
       </w:r>
     </w:p>
     <w:p>
-      <w:r>
-        <w:t>(Puzzle: Brok</w:t>
-      </w:r>
-      <w:r>
-        <w:t>en image</w:t>
-      </w:r>
-      <w:r>
-        <w:t xml:space="preserve"> of the letter and its contents</w:t>
+      <w:pPr>
+        <w:rPr>
+          <w:b/>
+          <w:i/>
+          <w:u w:val="single"/>
+        </w:rPr>
+      </w:pPr>
+      <w:r>
+        <w:rPr>
+          <w:b/>
+          <w:i/>
+          <w:u w:val="single"/>
+        </w:rPr>
+        <w:t xml:space="preserve">Memory 3: </w:t>
+      </w:r>
+    </w:p>
+    <w:p>
+      <w:r>
+        <w:t>D</w:t>
+      </w:r>
+      <w:r>
+        <w:t>ays</w:t>
+      </w:r>
+    </w:p>
+    <w:p>
+      <w:r>
+        <w:t>-</w:t>
+      </w:r>
+      <w:r>
+        <w:t xml:space="preserve">Small items again might be moved (Larger </w:t>
+      </w:r>
+      <w:r>
+        <w:t>movements</w:t>
+      </w:r>
+      <w:r>
+        <w:t xml:space="preserve"> from their starting position</w:t>
       </w:r>
       <w:r>
         <w:t>)</w:t>
       </w:r>
     </w:p>
-    <w:p/>
+    <w:p>
+      <w:pPr>
+        <w:rPr>
+          <w:b/>
+          <w:i/>
+          <w:u w:val="single"/>
+        </w:rPr>
+      </w:pPr>
+      <w:r>
+        <w:rPr>
+          <w:b/>
+          <w:i/>
+          <w:u w:val="single"/>
+        </w:rPr>
+        <w:t xml:space="preserve">Memory 4: </w:t>
+      </w:r>
+    </w:p>
+    <w:p>
+      <w:r>
+        <w:t>M</w:t>
+      </w:r>
+      <w:r>
+        <w:t>onths</w:t>
+      </w:r>
+    </w:p>
+    <w:p>
+      <w:r>
+        <w:t xml:space="preserve">-Tables start </w:t>
+      </w:r>
+      <w:r>
+        <w:rPr>
+          <w:noProof/>
+        </w:rPr>
+        <w:t>being moved</w:t>
+      </w:r>
+      <w:r>
+        <w:t xml:space="preserve"> around/ chairs </w:t>
+      </w:r>
+      <w:r>
+        <w:t xml:space="preserve">(Can just about figure everything out with some reference to </w:t>
+      </w:r>
+      <w:r>
+        <w:t>familiar</w:t>
+      </w:r>
+      <w:r>
+        <w:t xml:space="preserve"> items)</w:t>
+      </w:r>
+    </w:p>
+    <w:p>
+      <w:pPr>
+        <w:rPr>
+          <w:b/>
+          <w:i/>
+          <w:u w:val="single"/>
+        </w:rPr>
+      </w:pPr>
+      <w:r>
+        <w:rPr>
+          <w:b/>
+          <w:i/>
+          <w:u w:val="single"/>
+        </w:rPr>
+        <w:t xml:space="preserve">Memory 5: </w:t>
+      </w:r>
+    </w:p>
+    <w:p>
+      <w:r>
+        <w:t>Y</w:t>
+      </w:r>
+      <w:r>
+        <w:t>ears</w:t>
+      </w:r>
+    </w:p>
+    <w:p>
+      <w:r>
+        <w:t xml:space="preserve">-Everything is moving </w:t>
+      </w:r>
+      <w:r>
+        <w:t>(Big movement, Big disorientation for the player, like starting a fresh)</w:t>
+      </w:r>
+    </w:p>
+    <w:p>
+      <w:r>
+        <w:t xml:space="preserve"> </w:t>
+      </w:r>
+    </w:p>
     <w:p/>
     <w:p/>
     <w:p/>

</xml_diff>

<commit_message>
Updated after talk together
</commit_message>
<xml_diff>
--- a/Research/SprintIssues/Sprint1/Sprint1Issues.docx
+++ b/Research/SprintIssues/Sprint1/Sprint1Issues.docx
@@ -1,6 +1,6 @@
 
 <file path=word/document.xml><?xml version="1.0" encoding="utf-8"?>
-<w:document xmlns:wpc="http://schemas.microsoft.com/office/word/2010/wordprocessingCanvas" xmlns:mc="http://schemas.openxmlformats.org/markup-compatibility/2006" xmlns:o="urn:schemas-microsoft-com:office:office" xmlns:r="http://schemas.openxmlformats.org/officeDocument/2006/relationships" xmlns:m="http://schemas.openxmlformats.org/officeDocument/2006/math" xmlns:v="urn:schemas-microsoft-com:vml" xmlns:wp14="http://schemas.microsoft.com/office/word/2010/wordprocessingDrawing" xmlns:wp="http://schemas.openxmlformats.org/drawingml/2006/wordprocessingDrawing" xmlns:w10="urn:schemas-microsoft-com:office:word" xmlns:w="http://schemas.openxmlformats.org/wordprocessingml/2006/main" xmlns:w14="http://schemas.microsoft.com/office/word/2010/wordml" xmlns:w15="http://schemas.microsoft.com/office/word/2012/wordml" xmlns:wpg="http://schemas.microsoft.com/office/word/2010/wordprocessingGroup" xmlns:wpi="http://schemas.microsoft.com/office/word/2010/wordprocessingInk" xmlns:wne="http://schemas.microsoft.com/office/word/2006/wordml" xmlns:wps="http://schemas.microsoft.com/office/word/2010/wordprocessingShape" mc:Ignorable="w14 w15 wp14">
+<w:document xmlns:wpc="http://schemas.microsoft.com/office/word/2010/wordprocessingCanvas" xmlns:cx="http://schemas.microsoft.com/office/drawing/2014/chartex" xmlns:cx1="http://schemas.microsoft.com/office/drawing/2015/9/8/chartex" xmlns:cx2="http://schemas.microsoft.com/office/drawing/2015/10/21/chartex" xmlns:mc="http://schemas.openxmlformats.org/markup-compatibility/2006" xmlns:o="urn:schemas-microsoft-com:office:office" xmlns:r="http://schemas.openxmlformats.org/officeDocument/2006/relationships" xmlns:m="http://schemas.openxmlformats.org/officeDocument/2006/math" xmlns:v="urn:schemas-microsoft-com:vml" xmlns:wp14="http://schemas.microsoft.com/office/word/2010/wordprocessingDrawing" xmlns:wp="http://schemas.openxmlformats.org/drawingml/2006/wordprocessingDrawing" xmlns:w10="urn:schemas-microsoft-com:office:word" xmlns:w="http://schemas.openxmlformats.org/wordprocessingml/2006/main" xmlns:w14="http://schemas.microsoft.com/office/word/2010/wordml" xmlns:w15="http://schemas.microsoft.com/office/word/2012/wordml" xmlns:w16se="http://schemas.microsoft.com/office/word/2015/wordml/symex" xmlns:wpg="http://schemas.microsoft.com/office/word/2010/wordprocessingGroup" xmlns:wpi="http://schemas.microsoft.com/office/word/2010/wordprocessingInk" xmlns:wne="http://schemas.microsoft.com/office/word/2006/wordml" xmlns:wps="http://schemas.microsoft.com/office/word/2010/wordprocessingShape" mc:Ignorable="w14 w15 w16se wp14">
   <w:body>
     <w:p>
       <w:pPr>
@@ -114,6 +114,12 @@
         <w:rPr>
           <w:noProof/>
         </w:rPr>
+        <w:t>s</w:t>
+      </w:r>
+      <w:r>
+        <w:rPr>
+          <w:noProof/>
+        </w:rPr>
         <w:t xml:space="preserve"> of personal identity)</w:t>
       </w:r>
       <w:r>
@@ -699,12 +705,27 @@
         <w:t xml:space="preserve"> </w:t>
       </w:r>
       <w:r>
-        <w:t>Piano:</w:t>
-      </w:r>
-    </w:p>
-    <w:p>
-      <w:r>
-        <w:t xml:space="preserve"> (Game: Piano)</w:t>
+        <w:t>R</w:t>
+      </w:r>
+      <w:r>
+        <w:t>ecord player</w:t>
+      </w:r>
+      <w:r>
+        <w:t>:</w:t>
+      </w:r>
+    </w:p>
+    <w:p>
+      <w:r>
+        <w:t xml:space="preserve"> (Game: </w:t>
+      </w:r>
+      <w:r>
+        <w:t>Record player</w:t>
+      </w:r>
+      <w:r>
+        <w:t>)</w:t>
+      </w:r>
+      <w:r>
+        <w:t xml:space="preserve"> </w:t>
       </w:r>
     </w:p>
     <w:p>
@@ -712,7 +733,10 @@
         <w:t xml:space="preserve">(Puzzle: </w:t>
       </w:r>
       <w:r>
-        <w:t>Broken picture of a record player</w:t>
+        <w:t xml:space="preserve">Broken picture of a </w:t>
+      </w:r>
+      <w:r>
+        <w:t>Piano</w:t>
       </w:r>
       <w:r>
         <w:t>)</w:t>
@@ -744,7 +768,13 @@
         <w:t xml:space="preserve"> </w:t>
       </w:r>
       <w:r>
-        <w:t xml:space="preserve">Golden anniversary </w:t>
+        <w:t xml:space="preserve">Golden </w:t>
+      </w:r>
+      <w:r>
+        <w:t>A</w:t>
+      </w:r>
+      <w:r>
+        <w:t xml:space="preserve">nniversary </w:t>
       </w:r>
       <w:r>
         <w:t>card:</w:t>
@@ -763,6 +793,8 @@
       <w:r>
         <w:t>)</w:t>
       </w:r>
+      <w:bookmarkStart w:id="0" w:name="_GoBack"/>
+      <w:bookmarkEnd w:id="0"/>
     </w:p>
     <w:p>
       <w:r>
@@ -1132,8 +1164,6 @@
       <w:r>
         <w:t xml:space="preserve"> the wife.</w:t>
       </w:r>
-      <w:bookmarkStart w:id="0" w:name="_GoBack"/>
-      <w:bookmarkEnd w:id="0"/>
     </w:p>
     <w:p>
       <w:pPr>
@@ -1207,6 +1237,9 @@
       <w:r>
         <w:t>ours</w:t>
       </w:r>
+      <w:r>
+        <w:t>:</w:t>
+      </w:r>
     </w:p>
     <w:p>
       <w:r>
@@ -1255,6 +1288,9 @@
       <w:r>
         <w:t>ays</w:t>
       </w:r>
+      <w:r>
+        <w:t>:</w:t>
+      </w:r>
     </w:p>
     <w:p>
       <w:r>
@@ -1292,10 +1328,10 @@
     </w:p>
     <w:p>
       <w:r>
-        <w:t>M</w:t>
-      </w:r>
-      <w:r>
-        <w:t>onths</w:t>
+        <w:t>Weeks</w:t>
+      </w:r>
+      <w:r>
+        <w:t>:</w:t>
       </w:r>
     </w:p>
     <w:p>
@@ -1340,10 +1376,7 @@
     </w:p>
     <w:p>
       <w:r>
-        <w:t>Y</w:t>
-      </w:r>
-      <w:r>
-        <w:t>ears</w:t>
+        <w:t>Months:</w:t>
       </w:r>
     </w:p>
     <w:p>
@@ -1375,7 +1408,7 @@
 </file>
 
 <file path=word/numbering.xml><?xml version="1.0" encoding="utf-8"?>
-<w:numbering xmlns:wpc="http://schemas.microsoft.com/office/word/2010/wordprocessingCanvas" xmlns:mc="http://schemas.openxmlformats.org/markup-compatibility/2006" xmlns:o="urn:schemas-microsoft-com:office:office" xmlns:r="http://schemas.openxmlformats.org/officeDocument/2006/relationships" xmlns:m="http://schemas.openxmlformats.org/officeDocument/2006/math" xmlns:v="urn:schemas-microsoft-com:vml" xmlns:wp14="http://schemas.microsoft.com/office/word/2010/wordprocessingDrawing" xmlns:wp="http://schemas.openxmlformats.org/drawingml/2006/wordprocessingDrawing" xmlns:w10="urn:schemas-microsoft-com:office:word" xmlns:w="http://schemas.openxmlformats.org/wordprocessingml/2006/main" xmlns:w14="http://schemas.microsoft.com/office/word/2010/wordml" xmlns:w15="http://schemas.microsoft.com/office/word/2012/wordml" xmlns:wpg="http://schemas.microsoft.com/office/word/2010/wordprocessingGroup" xmlns:wpi="http://schemas.microsoft.com/office/word/2010/wordprocessingInk" xmlns:wne="http://schemas.microsoft.com/office/word/2006/wordml" xmlns:wps="http://schemas.microsoft.com/office/word/2010/wordprocessingShape" mc:Ignorable="w14 w15 wp14">
+<w:numbering xmlns:wpc="http://schemas.microsoft.com/office/word/2010/wordprocessingCanvas" xmlns:cx="http://schemas.microsoft.com/office/drawing/2014/chartex" xmlns:cx1="http://schemas.microsoft.com/office/drawing/2015/9/8/chartex" xmlns:cx2="http://schemas.microsoft.com/office/drawing/2015/10/21/chartex" xmlns:mc="http://schemas.openxmlformats.org/markup-compatibility/2006" xmlns:o="urn:schemas-microsoft-com:office:office" xmlns:r="http://schemas.openxmlformats.org/officeDocument/2006/relationships" xmlns:m="http://schemas.openxmlformats.org/officeDocument/2006/math" xmlns:v="urn:schemas-microsoft-com:vml" xmlns:wp14="http://schemas.microsoft.com/office/word/2010/wordprocessingDrawing" xmlns:wp="http://schemas.openxmlformats.org/drawingml/2006/wordprocessingDrawing" xmlns:w10="urn:schemas-microsoft-com:office:word" xmlns:w="http://schemas.openxmlformats.org/wordprocessingml/2006/main" xmlns:w14="http://schemas.microsoft.com/office/word/2010/wordml" xmlns:w15="http://schemas.microsoft.com/office/word/2012/wordml" xmlns:w16se="http://schemas.microsoft.com/office/word/2015/wordml/symex" xmlns:wpg="http://schemas.microsoft.com/office/word/2010/wordprocessingGroup" xmlns:wpi="http://schemas.microsoft.com/office/word/2010/wordprocessingInk" xmlns:wne="http://schemas.microsoft.com/office/word/2006/wordml" xmlns:wps="http://schemas.microsoft.com/office/word/2010/wordprocessingShape" mc:Ignorable="w14 w15 w16se wp14">
   <w:abstractNum w:abstractNumId="0" w15:restartNumberingAfterBreak="0">
     <w:nsid w:val="226B2423"/>
     <w:multiLevelType w:val="hybridMultilevel"/>
@@ -1523,7 +1556,7 @@
 </file>
 
 <file path=word/styles.xml><?xml version="1.0" encoding="utf-8"?>
-<w:styles xmlns:mc="http://schemas.openxmlformats.org/markup-compatibility/2006" xmlns:r="http://schemas.openxmlformats.org/officeDocument/2006/relationships" xmlns:w="http://schemas.openxmlformats.org/wordprocessingml/2006/main" xmlns:w14="http://schemas.microsoft.com/office/word/2010/wordml" xmlns:w15="http://schemas.microsoft.com/office/word/2012/wordml" mc:Ignorable="w14 w15">
+<w:styles xmlns:mc="http://schemas.openxmlformats.org/markup-compatibility/2006" xmlns:r="http://schemas.openxmlformats.org/officeDocument/2006/relationships" xmlns:w="http://schemas.openxmlformats.org/wordprocessingml/2006/main" xmlns:w14="http://schemas.microsoft.com/office/word/2010/wordml" xmlns:w15="http://schemas.microsoft.com/office/word/2012/wordml" xmlns:w16se="http://schemas.microsoft.com/office/word/2015/wordml/symex" mc:Ignorable="w14 w15 w16se">
   <w:docDefaults>
     <w:rPrDefault>
       <w:rPr>
@@ -1539,7 +1572,7 @@
       </w:pPr>
     </w:pPrDefault>
   </w:docDefaults>
-  <w:latentStyles w:defLockedState="0" w:defUIPriority="99" w:defSemiHidden="0" w:defUnhideWhenUsed="0" w:defQFormat="0" w:count="371">
+  <w:latentStyles w:defLockedState="0" w:defUIPriority="99" w:defSemiHidden="0" w:defUnhideWhenUsed="0" w:defQFormat="0" w:count="373">
     <w:lsdException w:name="Normal" w:uiPriority="0" w:qFormat="1"/>
     <w:lsdException w:name="heading 1" w:uiPriority="9" w:qFormat="1"/>
     <w:lsdException w:name="heading 2" w:semiHidden="1" w:uiPriority="9" w:unhideWhenUsed="1" w:qFormat="1"/>
@@ -1645,7 +1678,6 @@
     <w:lsdException w:name="HTML Sample" w:semiHidden="1" w:unhideWhenUsed="1"/>
     <w:lsdException w:name="HTML Typewriter" w:semiHidden="1" w:unhideWhenUsed="1"/>
     <w:lsdException w:name="HTML Variable" w:semiHidden="1" w:unhideWhenUsed="1"/>
-    <w:lsdException w:name="Normal Table" w:semiHidden="1" w:unhideWhenUsed="1"/>
     <w:lsdException w:name="annotation subject" w:semiHidden="1" w:unhideWhenUsed="1"/>
     <w:lsdException w:name="No List" w:semiHidden="1" w:unhideWhenUsed="1"/>
     <w:lsdException w:name="Outline List 1" w:semiHidden="1" w:unhideWhenUsed="1"/>
@@ -1691,11 +1723,9 @@
     <w:lsdException w:name="Table Subtle 1" w:semiHidden="1" w:unhideWhenUsed="1"/>
     <w:lsdException w:name="Table Subtle 2" w:semiHidden="1" w:unhideWhenUsed="1"/>
     <w:lsdException w:name="Table Web 1" w:semiHidden="1" w:unhideWhenUsed="1"/>
-    <w:lsdException w:name="Table Web 2" w:semiHidden="1" w:unhideWhenUsed="1"/>
     <w:lsdException w:name="Table Web 3" w:semiHidden="1" w:unhideWhenUsed="1"/>
     <w:lsdException w:name="Balloon Text" w:semiHidden="1" w:unhideWhenUsed="1"/>
     <w:lsdException w:name="Table Grid" w:uiPriority="39"/>
-    <w:lsdException w:name="Table Theme" w:semiHidden="1" w:unhideWhenUsed="1"/>
     <w:lsdException w:name="Placeholder Text" w:semiHidden="1"/>
     <w:lsdException w:name="No Spacing" w:uiPriority="1" w:qFormat="1"/>
     <w:lsdException w:name="Light Shading" w:uiPriority="60"/>
@@ -1911,6 +1941,8 @@
     <w:lsdException w:name="List Table 5 Dark Accent 6" w:uiPriority="50"/>
     <w:lsdException w:name="List Table 6 Colorful Accent 6" w:uiPriority="51"/>
     <w:lsdException w:name="List Table 7 Colorful Accent 6" w:uiPriority="52"/>
+    <w:lsdException w:name="Mention" w:semiHidden="1" w:unhideWhenUsed="1"/>
+    <w:lsdException w:name="Smart Hyperlink" w:semiHidden="1" w:unhideWhenUsed="1"/>
   </w:latentStyles>
   <w:style w:type="paragraph" w:default="1" w:styleId="Normal">
     <w:name w:val="Normal"/>

</xml_diff>